<commit_message>
successfully completed simulation for S. flex and Y. pseu; changed backbone primer o1 to be more specific
</commit_message>
<xml_diff>
--- a/Shigella flexneri/Shigella flexneri_construction file.docx
+++ b/Shigella flexneri/Shigella flexneri_construction file.docx
@@ -283,14 +283,25 @@
         </w:rPr>
         <w:t xml:space="preserve"> (</w:t>
       </w:r>
-      <w:r>
-        <w:rPr>
-          <w:rFonts w:ascii="Courier New" w:eastAsia="Times New Roman" w:hAnsi="Courier New" w:cs="Courier New"/>
-          <w:color w:val="000000"/>
-          <w:sz w:val="19"/>
-          <w:szCs w:val="19"/>
-        </w:rPr>
-        <w:t>368709..369608</w:t>
+      <w:proofErr w:type="gramStart"/>
+      <w:r>
+        <w:rPr>
+          <w:rFonts w:ascii="Courier New" w:eastAsia="Times New Roman" w:hAnsi="Courier New" w:cs="Courier New"/>
+          <w:color w:val="000000"/>
+          <w:sz w:val="19"/>
+          <w:szCs w:val="19"/>
+        </w:rPr>
+        <w:t>368709..</w:t>
+      </w:r>
+      <w:proofErr w:type="gramEnd"/>
+      <w:r>
+        <w:rPr>
+          <w:rFonts w:ascii="Courier New" w:eastAsia="Times New Roman" w:hAnsi="Courier New" w:cs="Courier New"/>
+          <w:color w:val="000000"/>
+          <w:sz w:val="19"/>
+          <w:szCs w:val="19"/>
+        </w:rPr>
+        <w:t>369608</w:t>
       </w:r>
       <w:r>
         <w:rPr>
@@ -445,16 +456,7 @@
           <w:sz w:val="19"/>
           <w:szCs w:val="19"/>
         </w:rPr>
-        <w:t>Amino Acid Sequence #</w:t>
-      </w:r>
-      <w:r>
-        <w:rPr>
-          <w:rFonts w:ascii="Courier New" w:eastAsia="Times New Roman" w:hAnsi="Courier New" w:cs="Courier New"/>
-          <w:color w:val="000000"/>
-          <w:sz w:val="19"/>
-          <w:szCs w:val="19"/>
-        </w:rPr>
-        <w:t>2</w:t>
+        <w:t>Amino Acid Sequence #2</w:t>
       </w:r>
     </w:p>
     <w:p>
@@ -592,25 +594,7 @@
             <w:sz w:val="19"/>
             <w:szCs w:val="19"/>
           </w:rPr>
-          <w:t>https://www.ncbi.nlm.nih.gov/nuccore/</w:t>
-        </w:r>
-        <w:r>
-          <w:rPr>
-            <w:rStyle w:val="Hyperlink"/>
-            <w:rFonts w:ascii="Courier New" w:eastAsia="Times New Roman" w:hAnsi="Courier New" w:cs="Courier New"/>
-            <w:sz w:val="19"/>
-            <w:szCs w:val="19"/>
-          </w:rPr>
-          <w:t>A</w:t>
-        </w:r>
-        <w:r>
-          <w:rPr>
-            <w:rStyle w:val="Hyperlink"/>
-            <w:rFonts w:ascii="Courier New" w:eastAsia="Times New Roman" w:hAnsi="Courier New" w:cs="Courier New"/>
-            <w:sz w:val="19"/>
-            <w:szCs w:val="19"/>
-          </w:rPr>
-          <w:t>AVAPZ010000018.1/</w:t>
+          <w:t>https://www.ncbi.nlm.nih.gov/nuccore/AAVAPZ010000018.1/</w:t>
         </w:r>
       </w:hyperlink>
       <w:r>
@@ -685,14 +669,25 @@
         </w:rPr>
         <w:t xml:space="preserve"> (</w:t>
       </w:r>
-      <w:r>
-        <w:rPr>
-          <w:rFonts w:ascii="Courier New" w:eastAsia="Times New Roman" w:hAnsi="Courier New" w:cs="Courier New"/>
-          <w:color w:val="000000"/>
-          <w:sz w:val="19"/>
-          <w:szCs w:val="19"/>
-        </w:rPr>
-        <w:t>5890..6789</w:t>
+      <w:proofErr w:type="gramStart"/>
+      <w:r>
+        <w:rPr>
+          <w:rFonts w:ascii="Courier New" w:eastAsia="Times New Roman" w:hAnsi="Courier New" w:cs="Courier New"/>
+          <w:color w:val="000000"/>
+          <w:sz w:val="19"/>
+          <w:szCs w:val="19"/>
+        </w:rPr>
+        <w:t>5890..</w:t>
+      </w:r>
+      <w:proofErr w:type="gramEnd"/>
+      <w:r>
+        <w:rPr>
+          <w:rFonts w:ascii="Courier New" w:eastAsia="Times New Roman" w:hAnsi="Courier New" w:cs="Courier New"/>
+          <w:color w:val="000000"/>
+          <w:sz w:val="19"/>
+          <w:szCs w:val="19"/>
+        </w:rPr>
+        <w:t>6789</w:t>
       </w:r>
       <w:r>
         <w:rPr>
@@ -876,16 +871,27 @@
           <w:sz w:val="19"/>
           <w:szCs w:val="19"/>
         </w:rPr>
-        <w:t>S</w:t>
-      </w:r>
-      <w:r>
-        <w:rPr>
-          <w:rFonts w:ascii="Courier New" w:eastAsia="Times New Roman" w:hAnsi="Courier New" w:cs="Courier New"/>
-          <w:color w:val="000000"/>
-          <w:sz w:val="19"/>
-          <w:szCs w:val="19"/>
-        </w:rPr>
-        <w:t>.</w:t>
+        <w:t xml:space="preserve">S. </w:t>
+      </w:r>
+      <w:proofErr w:type="spellStart"/>
+      <w:r>
+        <w:rPr>
+          <w:rFonts w:ascii="Courier New" w:eastAsia="Times New Roman" w:hAnsi="Courier New" w:cs="Courier New"/>
+          <w:color w:val="000000"/>
+          <w:sz w:val="19"/>
+          <w:szCs w:val="19"/>
+        </w:rPr>
+        <w:t>flexneri</w:t>
+      </w:r>
+      <w:proofErr w:type="spellEnd"/>
+      <w:r>
+        <w:rPr>
+          <w:rFonts w:ascii="Courier New" w:eastAsia="Times New Roman" w:hAnsi="Courier New" w:cs="Courier New"/>
+          <w:color w:val="000000"/>
+          <w:sz w:val="19"/>
+          <w:szCs w:val="19"/>
+        </w:rPr>
+        <w:t xml:space="preserve"> gDNA</w:t>
       </w:r>
       <w:r>
         <w:rPr>
@@ -896,34 +902,15 @@
         </w:rPr>
         <w:t xml:space="preserve"> </w:t>
       </w:r>
-      <w:proofErr w:type="spellStart"/>
-      <w:r>
-        <w:rPr>
-          <w:rFonts w:ascii="Courier New" w:eastAsia="Times New Roman" w:hAnsi="Courier New" w:cs="Courier New"/>
-          <w:color w:val="000000"/>
-          <w:sz w:val="19"/>
-          <w:szCs w:val="19"/>
-        </w:rPr>
-        <w:t>flexneri</w:t>
-      </w:r>
-      <w:proofErr w:type="spellEnd"/>
-      <w:r>
-        <w:rPr>
-          <w:rFonts w:ascii="Courier New" w:eastAsia="Times New Roman" w:hAnsi="Courier New" w:cs="Courier New"/>
-          <w:color w:val="000000"/>
-          <w:sz w:val="19"/>
-          <w:szCs w:val="19"/>
-        </w:rPr>
-        <w:t xml:space="preserve"> gDNA</w:t>
-      </w:r>
-      <w:r>
-        <w:rPr>
-          <w:rFonts w:ascii="Courier New" w:eastAsia="Times New Roman" w:hAnsi="Courier New" w:cs="Courier New"/>
-          <w:color w:val="000000"/>
-          <w:sz w:val="19"/>
-          <w:szCs w:val="19"/>
-        </w:rPr>
-        <w:t xml:space="preserve">   </w:t>
+      <w:proofErr w:type="gramStart"/>
+      <w:r>
+        <w:rPr>
+          <w:rFonts w:ascii="Courier New" w:eastAsia="Times New Roman" w:hAnsi="Courier New" w:cs="Courier New"/>
+          <w:color w:val="000000"/>
+          <w:sz w:val="19"/>
+          <w:szCs w:val="19"/>
+        </w:rPr>
+        <w:t xml:space="preserve">  </w:t>
       </w:r>
       <w:r>
         <w:rPr>
@@ -943,6 +930,7 @@
         </w:rPr>
         <w:t>(</w:t>
       </w:r>
+      <w:proofErr w:type="gramEnd"/>
       <w:r>
         <w:rPr>
           <w:rFonts w:ascii="Courier New" w:eastAsia="Times New Roman" w:hAnsi="Courier New" w:cs="Courier New"/>
@@ -1114,16 +1102,36 @@
           <w:sz w:val="19"/>
           <w:szCs w:val="19"/>
         </w:rPr>
-        <w:t xml:space="preserve">     </w:t>
-      </w:r>
-      <w:r>
-        <w:rPr>
-          <w:rFonts w:ascii="Courier New" w:eastAsia="Times New Roman" w:hAnsi="Courier New" w:cs="Courier New"/>
-          <w:color w:val="000000"/>
-          <w:sz w:val="19"/>
-          <w:szCs w:val="19"/>
-        </w:rPr>
-        <w:t>(1</w:t>
+        <w:t xml:space="preserve">  </w:t>
+      </w:r>
+      <w:proofErr w:type="gramStart"/>
+      <w:r>
+        <w:rPr>
+          <w:rFonts w:ascii="Courier New" w:eastAsia="Times New Roman" w:hAnsi="Courier New" w:cs="Courier New"/>
+          <w:color w:val="000000"/>
+          <w:sz w:val="19"/>
+          <w:szCs w:val="19"/>
+        </w:rPr>
+        <w:t xml:space="preserve">   </w:t>
+      </w:r>
+      <w:r>
+        <w:rPr>
+          <w:rFonts w:ascii="Courier New" w:eastAsia="Times New Roman" w:hAnsi="Courier New" w:cs="Courier New"/>
+          <w:color w:val="000000"/>
+          <w:sz w:val="19"/>
+          <w:szCs w:val="19"/>
+        </w:rPr>
+        <w:t>(</w:t>
+      </w:r>
+      <w:proofErr w:type="gramEnd"/>
+      <w:r>
+        <w:rPr>
+          <w:rFonts w:ascii="Courier New" w:eastAsia="Times New Roman" w:hAnsi="Courier New" w:cs="Courier New"/>
+          <w:color w:val="000000"/>
+          <w:sz w:val="19"/>
+          <w:szCs w:val="19"/>
+        </w:rPr>
+        <w:t>1</w:t>
       </w:r>
       <w:r>
         <w:rPr>
@@ -1252,35 +1260,29 @@
           <w:szCs w:val="19"/>
         </w:rPr>
         <w:tab/>
-      </w:r>
-      <w:r>
-        <w:rPr>
-          <w:rFonts w:ascii="Courier New" w:eastAsia="Times New Roman" w:hAnsi="Courier New" w:cs="Courier New"/>
-          <w:color w:val="000000"/>
-          <w:sz w:val="19"/>
-          <w:szCs w:val="19"/>
-        </w:rPr>
-        <w:t xml:space="preserve">            </w:t>
-      </w:r>
-      <w:r>
-        <w:rPr>
-          <w:rFonts w:ascii="Courier New" w:eastAsia="Times New Roman" w:hAnsi="Courier New" w:cs="Courier New"/>
-          <w:color w:val="000000"/>
-          <w:sz w:val="19"/>
-          <w:szCs w:val="19"/>
-        </w:rPr>
-        <w:t xml:space="preserve"> </w:t>
-      </w:r>
-      <w:r>
-        <w:rPr>
-          <w:rFonts w:ascii="Courier New" w:eastAsia="Times New Roman" w:hAnsi="Courier New" w:cs="Courier New"/>
-          <w:color w:val="000000"/>
-          <w:sz w:val="19"/>
-          <w:szCs w:val="19"/>
-        </w:rPr>
-        <w:t>(</w:t>
+        <w:t xml:space="preserve">          </w:t>
+      </w:r>
+      <w:proofErr w:type="gramStart"/>
+      <w:r>
+        <w:rPr>
+          <w:rFonts w:ascii="Courier New" w:eastAsia="Times New Roman" w:hAnsi="Courier New" w:cs="Courier New"/>
+          <w:color w:val="000000"/>
+          <w:sz w:val="19"/>
+          <w:szCs w:val="19"/>
+        </w:rPr>
+        <w:t xml:space="preserve">  </w:t>
+      </w:r>
+      <w:r>
+        <w:rPr>
+          <w:rFonts w:ascii="Courier New" w:eastAsia="Times New Roman" w:hAnsi="Courier New" w:cs="Courier New"/>
+          <w:color w:val="000000"/>
+          <w:sz w:val="19"/>
+          <w:szCs w:val="19"/>
+        </w:rPr>
+        <w:t xml:space="preserve"> (</w:t>
       </w:r>
       <w:proofErr w:type="spellStart"/>
+      <w:proofErr w:type="gramEnd"/>
       <w:r>
         <w:rPr>
           <w:rFonts w:ascii="Courier New" w:eastAsia="Times New Roman" w:hAnsi="Courier New" w:cs="Courier New"/>
@@ -1416,33 +1418,36 @@
           <w:szCs w:val="19"/>
         </w:rPr>
         <w:tab/>
-      </w:r>
-      <w:r>
-        <w:rPr>
-          <w:rFonts w:ascii="Courier New" w:eastAsia="Times New Roman" w:hAnsi="Courier New" w:cs="Courier New"/>
-          <w:color w:val="000000"/>
-          <w:sz w:val="19"/>
-          <w:szCs w:val="19"/>
-        </w:rPr>
-        <w:t xml:space="preserve">    </w:t>
-      </w:r>
-      <w:r>
-        <w:rPr>
-          <w:rFonts w:ascii="Courier New" w:eastAsia="Times New Roman" w:hAnsi="Courier New" w:cs="Courier New"/>
-          <w:color w:val="000000"/>
-          <w:sz w:val="19"/>
-          <w:szCs w:val="19"/>
-        </w:rPr>
-        <w:t xml:space="preserve"> </w:t>
-      </w:r>
-      <w:r>
-        <w:rPr>
-          <w:rFonts w:ascii="Courier New" w:eastAsia="Times New Roman" w:hAnsi="Courier New" w:cs="Courier New"/>
-          <w:color w:val="000000"/>
-          <w:sz w:val="19"/>
-          <w:szCs w:val="19"/>
-        </w:rPr>
-        <w:t>(Mach1, Amp)</w:t>
+        <w:t xml:space="preserve">  </w:t>
+      </w:r>
+      <w:proofErr w:type="gramStart"/>
+      <w:r>
+        <w:rPr>
+          <w:rFonts w:ascii="Courier New" w:eastAsia="Times New Roman" w:hAnsi="Courier New" w:cs="Courier New"/>
+          <w:color w:val="000000"/>
+          <w:sz w:val="19"/>
+          <w:szCs w:val="19"/>
+        </w:rPr>
+        <w:t xml:space="preserve">  </w:t>
+      </w:r>
+      <w:r>
+        <w:rPr>
+          <w:rFonts w:ascii="Courier New" w:eastAsia="Times New Roman" w:hAnsi="Courier New" w:cs="Courier New"/>
+          <w:color w:val="000000"/>
+          <w:sz w:val="19"/>
+          <w:szCs w:val="19"/>
+        </w:rPr>
+        <w:t xml:space="preserve"> (</w:t>
+      </w:r>
+      <w:proofErr w:type="gramEnd"/>
+      <w:r>
+        <w:rPr>
+          <w:rFonts w:ascii="Courier New" w:eastAsia="Times New Roman" w:hAnsi="Courier New" w:cs="Courier New"/>
+          <w:color w:val="000000"/>
+          <w:sz w:val="19"/>
+          <w:szCs w:val="19"/>
+        </w:rPr>
+        <w:t>Mach1, Amp)</w:t>
       </w:r>
     </w:p>
     <w:p>
@@ -1991,7 +1996,210 @@
           <w:sz w:val="19"/>
           <w:szCs w:val="19"/>
         </w:rPr>
-        <w:t>TAAGTATTAATAGGCCCCTG</w:t>
+        <w:t>TAAGTATTAATAGGCCCCTGATGAGTTTTGATGACGGCA</w:t>
+      </w:r>
+      <w:proofErr w:type="spellEnd"/>
+      <w:r>
+        <w:rPr>
+          <w:rFonts w:ascii="Courier New" w:eastAsia="Times New Roman" w:hAnsi="Courier New" w:cs="Courier New"/>
+          <w:color w:val="000000"/>
+          <w:sz w:val="19"/>
+          <w:szCs w:val="19"/>
+        </w:rPr>
+        <w:t xml:space="preserve"> </w:t>
+      </w:r>
+    </w:p>
+    <w:p>
+      <w:pPr>
+        <w:pBdr>
+          <w:top w:val="single" w:sz="6" w:space="12" w:color="EAECF0"/>
+          <w:left w:val="single" w:sz="6" w:space="12" w:color="EAECF0"/>
+          <w:bottom w:val="single" w:sz="6" w:space="12" w:color="EAECF0"/>
+          <w:right w:val="single" w:sz="6" w:space="12" w:color="EAECF0"/>
+        </w:pBdr>
+        <w:shd w:val="clear" w:color="auto" w:fill="F8F9FA"/>
+        <w:tabs>
+          <w:tab w:val="left" w:pos="916"/>
+          <w:tab w:val="left" w:pos="1832"/>
+          <w:tab w:val="left" w:pos="2748"/>
+          <w:tab w:val="left" w:pos="3664"/>
+          <w:tab w:val="left" w:pos="4580"/>
+          <w:tab w:val="left" w:pos="5496"/>
+          <w:tab w:val="left" w:pos="6412"/>
+          <w:tab w:val="left" w:pos="7328"/>
+          <w:tab w:val="left" w:pos="8244"/>
+          <w:tab w:val="left" w:pos="9160"/>
+          <w:tab w:val="left" w:pos="10076"/>
+          <w:tab w:val="left" w:pos="10992"/>
+          <w:tab w:val="left" w:pos="11908"/>
+          <w:tab w:val="left" w:pos="12824"/>
+          <w:tab w:val="left" w:pos="13740"/>
+          <w:tab w:val="left" w:pos="14656"/>
+        </w:tabs>
+        <w:spacing w:after="0" w:line="264" w:lineRule="atLeast"/>
+        <w:rPr>
+          <w:rFonts w:ascii="Courier New" w:eastAsia="Times New Roman" w:hAnsi="Courier New" w:cs="Courier New"/>
+          <w:color w:val="000000"/>
+          <w:sz w:val="19"/>
+          <w:szCs w:val="19"/>
+        </w:rPr>
+      </w:pPr>
+      <w:r>
+        <w:rPr>
+          <w:rFonts w:ascii="Courier New" w:eastAsia="Times New Roman" w:hAnsi="Courier New" w:cs="Courier New"/>
+          <w:color w:val="000000"/>
+          <w:sz w:val="19"/>
+          <w:szCs w:val="19"/>
+        </w:rPr>
+        <w:t>&gt;</w:t>
+      </w:r>
+      <w:r>
+        <w:rPr>
+          <w:rFonts w:ascii="Courier New" w:eastAsia="Times New Roman" w:hAnsi="Courier New" w:cs="Courier New"/>
+          <w:color w:val="000000"/>
+          <w:sz w:val="19"/>
+          <w:szCs w:val="19"/>
+        </w:rPr>
+        <w:t xml:space="preserve"> </w:t>
+      </w:r>
+      <w:r>
+        <w:rPr>
+          <w:rFonts w:ascii="Courier New" w:eastAsia="Times New Roman" w:hAnsi="Courier New" w:cs="Courier New"/>
+          <w:color w:val="000000"/>
+          <w:sz w:val="19"/>
+          <w:szCs w:val="19"/>
+        </w:rPr>
+        <w:t>o2</w:t>
+      </w:r>
+      <w:r>
+        <w:rPr>
+          <w:rFonts w:ascii="Courier New" w:eastAsia="Times New Roman" w:hAnsi="Courier New" w:cs="Courier New"/>
+          <w:color w:val="000000"/>
+          <w:sz w:val="19"/>
+          <w:szCs w:val="19"/>
+        </w:rPr>
+        <w:tab/>
+      </w:r>
+      <w:r>
+        <w:rPr>
+          <w:rFonts w:ascii="Courier New" w:eastAsia="Times New Roman" w:hAnsi="Courier New" w:cs="Courier New"/>
+          <w:color w:val="000000"/>
+          <w:sz w:val="19"/>
+          <w:szCs w:val="19"/>
+        </w:rPr>
+        <w:t xml:space="preserve">Reverse </w:t>
+      </w:r>
+      <w:proofErr w:type="spellStart"/>
+      <w:r>
+        <w:rPr>
+          <w:rFonts w:ascii="Courier New" w:eastAsia="Times New Roman" w:hAnsi="Courier New" w:cs="Courier New"/>
+          <w:color w:val="000000"/>
+          <w:sz w:val="19"/>
+          <w:szCs w:val="19"/>
+        </w:rPr>
+        <w:t>BsaI</w:t>
+      </w:r>
+      <w:proofErr w:type="spellEnd"/>
+      <w:r>
+        <w:rPr>
+          <w:rFonts w:ascii="Courier New" w:eastAsia="Times New Roman" w:hAnsi="Courier New" w:cs="Courier New"/>
+          <w:color w:val="000000"/>
+          <w:sz w:val="19"/>
+          <w:szCs w:val="19"/>
+        </w:rPr>
+        <w:t xml:space="preserve"> for </w:t>
+      </w:r>
+      <w:r>
+        <w:rPr>
+          <w:rFonts w:ascii="Courier New" w:eastAsia="Times New Roman" w:hAnsi="Courier New" w:cs="Courier New"/>
+          <w:color w:val="000000"/>
+          <w:sz w:val="19"/>
+          <w:szCs w:val="19"/>
+        </w:rPr>
+        <w:t>pLYC73S</w:t>
+      </w:r>
+      <w:r>
+        <w:rPr>
+          <w:rFonts w:ascii="Courier New" w:eastAsia="Times New Roman" w:hAnsi="Courier New" w:cs="Courier New"/>
+          <w:color w:val="000000"/>
+          <w:sz w:val="19"/>
+          <w:szCs w:val="19"/>
+        </w:rPr>
+        <w:t xml:space="preserve"> template</w:t>
+      </w:r>
+    </w:p>
+    <w:p>
+      <w:pPr>
+        <w:pBdr>
+          <w:top w:val="single" w:sz="6" w:space="12" w:color="EAECF0"/>
+          <w:left w:val="single" w:sz="6" w:space="12" w:color="EAECF0"/>
+          <w:bottom w:val="single" w:sz="6" w:space="12" w:color="EAECF0"/>
+          <w:right w:val="single" w:sz="6" w:space="12" w:color="EAECF0"/>
+        </w:pBdr>
+        <w:shd w:val="clear" w:color="auto" w:fill="F8F9FA"/>
+        <w:tabs>
+          <w:tab w:val="left" w:pos="916"/>
+          <w:tab w:val="left" w:pos="1832"/>
+          <w:tab w:val="left" w:pos="2748"/>
+          <w:tab w:val="left" w:pos="3664"/>
+          <w:tab w:val="left" w:pos="4580"/>
+          <w:tab w:val="left" w:pos="5496"/>
+          <w:tab w:val="left" w:pos="6412"/>
+          <w:tab w:val="left" w:pos="7328"/>
+          <w:tab w:val="left" w:pos="8244"/>
+          <w:tab w:val="left" w:pos="9160"/>
+          <w:tab w:val="left" w:pos="10076"/>
+          <w:tab w:val="left" w:pos="10992"/>
+          <w:tab w:val="left" w:pos="11908"/>
+          <w:tab w:val="left" w:pos="12824"/>
+          <w:tab w:val="left" w:pos="13740"/>
+          <w:tab w:val="left" w:pos="14656"/>
+        </w:tabs>
+        <w:spacing w:after="0" w:line="264" w:lineRule="atLeast"/>
+        <w:rPr>
+          <w:rFonts w:ascii="Courier New" w:eastAsia="Times New Roman" w:hAnsi="Courier New" w:cs="Courier New"/>
+          <w:color w:val="000000"/>
+          <w:sz w:val="19"/>
+          <w:szCs w:val="19"/>
+        </w:rPr>
+      </w:pPr>
+      <w:proofErr w:type="spellStart"/>
+      <w:r>
+        <w:rPr>
+          <w:rFonts w:ascii="Courier New" w:eastAsia="Times New Roman" w:hAnsi="Courier New" w:cs="Courier New"/>
+          <w:color w:val="000000"/>
+          <w:sz w:val="19"/>
+          <w:szCs w:val="19"/>
+        </w:rPr>
+        <w:t>ccata</w:t>
+      </w:r>
+      <w:r>
+        <w:rPr>
+          <w:rFonts w:ascii="Courier New" w:eastAsia="Times New Roman" w:hAnsi="Courier New" w:cs="Courier New"/>
+          <w:color w:val="000000"/>
+          <w:sz w:val="19"/>
+          <w:szCs w:val="19"/>
+        </w:rPr>
+        <w:t>GGTCTCa</w:t>
+      </w:r>
+      <w:r>
+        <w:rPr>
+          <w:rFonts w:ascii="Courier New" w:eastAsia="Times New Roman" w:hAnsi="Courier New" w:cs="Courier New"/>
+          <w:color w:val="000000"/>
+          <w:sz w:val="19"/>
+          <w:szCs w:val="19"/>
+          <w:highlight w:val="cyan"/>
+        </w:rPr>
+        <w:t>GTTA</w:t>
+      </w:r>
+      <w:r>
+        <w:rPr>
+          <w:rFonts w:ascii="Courier New" w:eastAsia="Times New Roman" w:hAnsi="Courier New" w:cs="Courier New"/>
+          <w:color w:val="000000"/>
+          <w:sz w:val="19"/>
+          <w:szCs w:val="19"/>
+        </w:rPr>
+        <w:t>GAGAGGGCTGCTTGAACCCA</w:t>
       </w:r>
       <w:proofErr w:type="spellEnd"/>
     </w:p>
@@ -2030,89 +2238,6 @@
           <w:szCs w:val="19"/>
         </w:rPr>
       </w:pPr>
-      <w:r>
-        <w:rPr>
-          <w:rFonts w:ascii="Courier New" w:eastAsia="Times New Roman" w:hAnsi="Courier New" w:cs="Courier New"/>
-          <w:color w:val="000000"/>
-          <w:sz w:val="19"/>
-          <w:szCs w:val="19"/>
-        </w:rPr>
-        <w:t>&gt;</w:t>
-      </w:r>
-      <w:r>
-        <w:rPr>
-          <w:rFonts w:ascii="Courier New" w:eastAsia="Times New Roman" w:hAnsi="Courier New" w:cs="Courier New"/>
-          <w:color w:val="000000"/>
-          <w:sz w:val="19"/>
-          <w:szCs w:val="19"/>
-        </w:rPr>
-        <w:t xml:space="preserve"> </w:t>
-      </w:r>
-      <w:r>
-        <w:rPr>
-          <w:rFonts w:ascii="Courier New" w:eastAsia="Times New Roman" w:hAnsi="Courier New" w:cs="Courier New"/>
-          <w:color w:val="000000"/>
-          <w:sz w:val="19"/>
-          <w:szCs w:val="19"/>
-        </w:rPr>
-        <w:t>o2</w:t>
-      </w:r>
-      <w:r>
-        <w:rPr>
-          <w:rFonts w:ascii="Courier New" w:eastAsia="Times New Roman" w:hAnsi="Courier New" w:cs="Courier New"/>
-          <w:color w:val="000000"/>
-          <w:sz w:val="19"/>
-          <w:szCs w:val="19"/>
-        </w:rPr>
-        <w:tab/>
-      </w:r>
-      <w:r>
-        <w:rPr>
-          <w:rFonts w:ascii="Courier New" w:eastAsia="Times New Roman" w:hAnsi="Courier New" w:cs="Courier New"/>
-          <w:color w:val="000000"/>
-          <w:sz w:val="19"/>
-          <w:szCs w:val="19"/>
-        </w:rPr>
-        <w:t xml:space="preserve">Reverse </w:t>
-      </w:r>
-      <w:proofErr w:type="spellStart"/>
-      <w:r>
-        <w:rPr>
-          <w:rFonts w:ascii="Courier New" w:eastAsia="Times New Roman" w:hAnsi="Courier New" w:cs="Courier New"/>
-          <w:color w:val="000000"/>
-          <w:sz w:val="19"/>
-          <w:szCs w:val="19"/>
-        </w:rPr>
-        <w:t>BsaI</w:t>
-      </w:r>
-      <w:proofErr w:type="spellEnd"/>
-      <w:r>
-        <w:rPr>
-          <w:rFonts w:ascii="Courier New" w:eastAsia="Times New Roman" w:hAnsi="Courier New" w:cs="Courier New"/>
-          <w:color w:val="000000"/>
-          <w:sz w:val="19"/>
-          <w:szCs w:val="19"/>
-        </w:rPr>
-        <w:t xml:space="preserve"> for </w:t>
-      </w:r>
-      <w:r>
-        <w:rPr>
-          <w:rFonts w:ascii="Courier New" w:eastAsia="Times New Roman" w:hAnsi="Courier New" w:cs="Courier New"/>
-          <w:color w:val="000000"/>
-          <w:sz w:val="19"/>
-          <w:szCs w:val="19"/>
-        </w:rPr>
-        <w:t>pLYC73S</w:t>
-      </w:r>
-      <w:r>
-        <w:rPr>
-          <w:rFonts w:ascii="Courier New" w:eastAsia="Times New Roman" w:hAnsi="Courier New" w:cs="Courier New"/>
-          <w:color w:val="000000"/>
-          <w:sz w:val="19"/>
-          <w:szCs w:val="19"/>
-        </w:rPr>
-        <w:t xml:space="preserve"> template</w:t>
-      </w:r>
     </w:p>
     <w:p>
       <w:pPr>
@@ -2149,6 +2274,18 @@
           <w:szCs w:val="19"/>
         </w:rPr>
       </w:pPr>
+      <w:r>
+        <w:rPr>
+          <w:rFonts w:ascii="Courier New" w:eastAsia="Times New Roman" w:hAnsi="Courier New" w:cs="Courier New"/>
+          <w:color w:val="000000"/>
+          <w:sz w:val="19"/>
+          <w:szCs w:val="19"/>
+        </w:rPr>
+        <w:t>&gt;</w:t>
+      </w:r>
+      <w:r>
+        <w:t xml:space="preserve"> </w:t>
+      </w:r>
       <w:proofErr w:type="spellStart"/>
       <w:r>
         <w:rPr>
@@ -2157,35 +2294,76 @@
           <w:sz w:val="19"/>
           <w:szCs w:val="19"/>
         </w:rPr>
-        <w:t>ccata</w:t>
-      </w:r>
-      <w:r>
-        <w:rPr>
-          <w:rFonts w:ascii="Courier New" w:eastAsia="Times New Roman" w:hAnsi="Courier New" w:cs="Courier New"/>
-          <w:color w:val="000000"/>
-          <w:sz w:val="19"/>
-          <w:szCs w:val="19"/>
-        </w:rPr>
-        <w:t>GGTCTCa</w:t>
-      </w:r>
-      <w:r>
-        <w:rPr>
-          <w:rFonts w:ascii="Courier New" w:eastAsia="Times New Roman" w:hAnsi="Courier New" w:cs="Courier New"/>
-          <w:color w:val="000000"/>
-          <w:sz w:val="19"/>
-          <w:szCs w:val="19"/>
-          <w:highlight w:val="cyan"/>
-        </w:rPr>
-        <w:t>GTTA</w:t>
-      </w:r>
-      <w:r>
-        <w:rPr>
-          <w:rFonts w:ascii="Courier New" w:eastAsia="Times New Roman" w:hAnsi="Courier New" w:cs="Courier New"/>
-          <w:color w:val="000000"/>
-          <w:sz w:val="19"/>
-          <w:szCs w:val="19"/>
-        </w:rPr>
-        <w:t>GAGAGGGCTGCTTGAACCCA</w:t>
+        <w:t>sFispA</w:t>
+      </w:r>
+      <w:proofErr w:type="spellEnd"/>
+      <w:r>
+        <w:rPr>
+          <w:rFonts w:ascii="Courier New" w:eastAsia="Times New Roman" w:hAnsi="Courier New" w:cs="Courier New"/>
+          <w:color w:val="000000"/>
+          <w:sz w:val="19"/>
+          <w:szCs w:val="19"/>
+        </w:rPr>
+        <w:t xml:space="preserve">  </w:t>
+      </w:r>
+      <w:r>
+        <w:rPr>
+          <w:rFonts w:ascii="Courier New" w:eastAsia="Times New Roman" w:hAnsi="Courier New" w:cs="Courier New"/>
+          <w:color w:val="000000"/>
+          <w:sz w:val="19"/>
+          <w:szCs w:val="19"/>
+        </w:rPr>
+        <w:t xml:space="preserve"> </w:t>
+      </w:r>
+      <w:proofErr w:type="spellStart"/>
+      <w:r>
+        <w:rPr>
+          <w:rFonts w:ascii="Courier New" w:eastAsia="Times New Roman" w:hAnsi="Courier New" w:cs="Courier New"/>
+          <w:color w:val="000000"/>
+          <w:sz w:val="19"/>
+          <w:szCs w:val="19"/>
+        </w:rPr>
+        <w:t>rbs.CDS</w:t>
+      </w:r>
+      <w:proofErr w:type="spellEnd"/>
+      <w:r>
+        <w:rPr>
+          <w:rFonts w:ascii="Courier New" w:eastAsia="Times New Roman" w:hAnsi="Courier New" w:cs="Courier New"/>
+          <w:color w:val="000000"/>
+          <w:sz w:val="19"/>
+          <w:szCs w:val="19"/>
+        </w:rPr>
+        <w:t xml:space="preserve"> of Shigella </w:t>
+      </w:r>
+      <w:proofErr w:type="spellStart"/>
+      <w:r>
+        <w:rPr>
+          <w:rFonts w:ascii="Courier New" w:eastAsia="Times New Roman" w:hAnsi="Courier New" w:cs="Courier New"/>
+          <w:color w:val="000000"/>
+          <w:sz w:val="19"/>
+          <w:szCs w:val="19"/>
+        </w:rPr>
+        <w:t>flexneri</w:t>
+      </w:r>
+      <w:proofErr w:type="spellEnd"/>
+      <w:r>
+        <w:rPr>
+          <w:rFonts w:ascii="Courier New" w:eastAsia="Times New Roman" w:hAnsi="Courier New" w:cs="Courier New"/>
+          <w:color w:val="000000"/>
+          <w:sz w:val="19"/>
+          <w:szCs w:val="19"/>
+        </w:rPr>
+        <w:t xml:space="preserve"> </w:t>
+      </w:r>
+      <w:proofErr w:type="spellStart"/>
+      <w:r>
+        <w:rPr>
+          <w:rFonts w:ascii="Courier New" w:eastAsia="Times New Roman" w:hAnsi="Courier New" w:cs="Courier New"/>
+          <w:color w:val="000000"/>
+          <w:sz w:val="19"/>
+          <w:szCs w:val="19"/>
+        </w:rPr>
+        <w:t>ispA</w:t>
       </w:r>
       <w:proofErr w:type="spellEnd"/>
     </w:p>
@@ -2224,170 +2402,6 @@
           <w:szCs w:val="19"/>
         </w:rPr>
       </w:pPr>
-    </w:p>
-    <w:p>
-      <w:pPr>
-        <w:pBdr>
-          <w:top w:val="single" w:sz="6" w:space="12" w:color="EAECF0"/>
-          <w:left w:val="single" w:sz="6" w:space="12" w:color="EAECF0"/>
-          <w:bottom w:val="single" w:sz="6" w:space="12" w:color="EAECF0"/>
-          <w:right w:val="single" w:sz="6" w:space="12" w:color="EAECF0"/>
-        </w:pBdr>
-        <w:shd w:val="clear" w:color="auto" w:fill="F8F9FA"/>
-        <w:tabs>
-          <w:tab w:val="left" w:pos="916"/>
-          <w:tab w:val="left" w:pos="1832"/>
-          <w:tab w:val="left" w:pos="2748"/>
-          <w:tab w:val="left" w:pos="3664"/>
-          <w:tab w:val="left" w:pos="4580"/>
-          <w:tab w:val="left" w:pos="5496"/>
-          <w:tab w:val="left" w:pos="6412"/>
-          <w:tab w:val="left" w:pos="7328"/>
-          <w:tab w:val="left" w:pos="8244"/>
-          <w:tab w:val="left" w:pos="9160"/>
-          <w:tab w:val="left" w:pos="10076"/>
-          <w:tab w:val="left" w:pos="10992"/>
-          <w:tab w:val="left" w:pos="11908"/>
-          <w:tab w:val="left" w:pos="12824"/>
-          <w:tab w:val="left" w:pos="13740"/>
-          <w:tab w:val="left" w:pos="14656"/>
-        </w:tabs>
-        <w:spacing w:after="0" w:line="264" w:lineRule="atLeast"/>
-        <w:rPr>
-          <w:rFonts w:ascii="Courier New" w:eastAsia="Times New Roman" w:hAnsi="Courier New" w:cs="Courier New"/>
-          <w:color w:val="000000"/>
-          <w:sz w:val="19"/>
-          <w:szCs w:val="19"/>
-        </w:rPr>
-      </w:pPr>
-      <w:r>
-        <w:rPr>
-          <w:rFonts w:ascii="Courier New" w:eastAsia="Times New Roman" w:hAnsi="Courier New" w:cs="Courier New"/>
-          <w:color w:val="000000"/>
-          <w:sz w:val="19"/>
-          <w:szCs w:val="19"/>
-        </w:rPr>
-        <w:t>&gt;</w:t>
-      </w:r>
-      <w:r>
-        <w:t xml:space="preserve"> </w:t>
-      </w:r>
-      <w:proofErr w:type="spellStart"/>
-      <w:r>
-        <w:rPr>
-          <w:rFonts w:ascii="Courier New" w:eastAsia="Times New Roman" w:hAnsi="Courier New" w:cs="Courier New"/>
-          <w:color w:val="000000"/>
-          <w:sz w:val="19"/>
-          <w:szCs w:val="19"/>
-        </w:rPr>
-        <w:t>sFispA</w:t>
-      </w:r>
-      <w:proofErr w:type="spellEnd"/>
-      <w:r>
-        <w:rPr>
-          <w:rFonts w:ascii="Courier New" w:eastAsia="Times New Roman" w:hAnsi="Courier New" w:cs="Courier New"/>
-          <w:color w:val="000000"/>
-          <w:sz w:val="19"/>
-          <w:szCs w:val="19"/>
-        </w:rPr>
-        <w:t xml:space="preserve">  </w:t>
-      </w:r>
-      <w:r>
-        <w:rPr>
-          <w:rFonts w:ascii="Courier New" w:eastAsia="Times New Roman" w:hAnsi="Courier New" w:cs="Courier New"/>
-          <w:color w:val="000000"/>
-          <w:sz w:val="19"/>
-          <w:szCs w:val="19"/>
-        </w:rPr>
-        <w:t xml:space="preserve"> </w:t>
-      </w:r>
-      <w:proofErr w:type="spellStart"/>
-      <w:r>
-        <w:rPr>
-          <w:rFonts w:ascii="Courier New" w:eastAsia="Times New Roman" w:hAnsi="Courier New" w:cs="Courier New"/>
-          <w:color w:val="000000"/>
-          <w:sz w:val="19"/>
-          <w:szCs w:val="19"/>
-        </w:rPr>
-        <w:t>rbs.CDS</w:t>
-      </w:r>
-      <w:proofErr w:type="spellEnd"/>
-      <w:r>
-        <w:rPr>
-          <w:rFonts w:ascii="Courier New" w:eastAsia="Times New Roman" w:hAnsi="Courier New" w:cs="Courier New"/>
-          <w:color w:val="000000"/>
-          <w:sz w:val="19"/>
-          <w:szCs w:val="19"/>
-        </w:rPr>
-        <w:t xml:space="preserve"> of Shigella </w:t>
-      </w:r>
-      <w:proofErr w:type="spellStart"/>
-      <w:r>
-        <w:rPr>
-          <w:rFonts w:ascii="Courier New" w:eastAsia="Times New Roman" w:hAnsi="Courier New" w:cs="Courier New"/>
-          <w:color w:val="000000"/>
-          <w:sz w:val="19"/>
-          <w:szCs w:val="19"/>
-        </w:rPr>
-        <w:t>flexneri</w:t>
-      </w:r>
-      <w:proofErr w:type="spellEnd"/>
-      <w:r>
-        <w:rPr>
-          <w:rFonts w:ascii="Courier New" w:eastAsia="Times New Roman" w:hAnsi="Courier New" w:cs="Courier New"/>
-          <w:color w:val="000000"/>
-          <w:sz w:val="19"/>
-          <w:szCs w:val="19"/>
-        </w:rPr>
-        <w:t xml:space="preserve"> </w:t>
-      </w:r>
-      <w:proofErr w:type="spellStart"/>
-      <w:r>
-        <w:rPr>
-          <w:rFonts w:ascii="Courier New" w:eastAsia="Times New Roman" w:hAnsi="Courier New" w:cs="Courier New"/>
-          <w:color w:val="000000"/>
-          <w:sz w:val="19"/>
-          <w:szCs w:val="19"/>
-        </w:rPr>
-        <w:t>ispA</w:t>
-      </w:r>
-      <w:proofErr w:type="spellEnd"/>
-    </w:p>
-    <w:p>
-      <w:pPr>
-        <w:pBdr>
-          <w:top w:val="single" w:sz="6" w:space="12" w:color="EAECF0"/>
-          <w:left w:val="single" w:sz="6" w:space="12" w:color="EAECF0"/>
-          <w:bottom w:val="single" w:sz="6" w:space="12" w:color="EAECF0"/>
-          <w:right w:val="single" w:sz="6" w:space="12" w:color="EAECF0"/>
-        </w:pBdr>
-        <w:shd w:val="clear" w:color="auto" w:fill="F8F9FA"/>
-        <w:tabs>
-          <w:tab w:val="left" w:pos="916"/>
-          <w:tab w:val="left" w:pos="1832"/>
-          <w:tab w:val="left" w:pos="2748"/>
-          <w:tab w:val="left" w:pos="3664"/>
-          <w:tab w:val="left" w:pos="4580"/>
-          <w:tab w:val="left" w:pos="5496"/>
-          <w:tab w:val="left" w:pos="6412"/>
-          <w:tab w:val="left" w:pos="7328"/>
-          <w:tab w:val="left" w:pos="8244"/>
-          <w:tab w:val="left" w:pos="9160"/>
-          <w:tab w:val="left" w:pos="10076"/>
-          <w:tab w:val="left" w:pos="10992"/>
-          <w:tab w:val="left" w:pos="11908"/>
-          <w:tab w:val="left" w:pos="12824"/>
-          <w:tab w:val="left" w:pos="13740"/>
-          <w:tab w:val="left" w:pos="14656"/>
-        </w:tabs>
-        <w:spacing w:after="0" w:line="264" w:lineRule="atLeast"/>
-        <w:rPr>
-          <w:rFonts w:ascii="Courier New" w:eastAsia="Times New Roman" w:hAnsi="Courier New" w:cs="Courier New"/>
-          <w:color w:val="000000"/>
-          <w:sz w:val="19"/>
-          <w:szCs w:val="19"/>
-        </w:rPr>
-      </w:pPr>
       <w:r>
         <w:rPr>
           <w:rFonts w:ascii="Courier New" w:eastAsia="Times New Roman" w:hAnsi="Courier New" w:cs="Courier New"/>
@@ -2396,17 +2410,7 @@
           <w:szCs w:val="19"/>
           <w:highlight w:val="yellow"/>
         </w:rPr>
-        <w:t>c</w:t>
-      </w:r>
-      <w:r>
-        <w:rPr>
-          <w:rFonts w:ascii="Courier New" w:eastAsia="Times New Roman" w:hAnsi="Courier New" w:cs="Courier New"/>
-          <w:color w:val="000000"/>
-          <w:sz w:val="19"/>
-          <w:szCs w:val="19"/>
-          <w:highlight w:val="yellow"/>
-        </w:rPr>
-        <w:t>ccttttacaccggacaatgagta</w:t>
+        <w:t>cccttttacaccggacaatgagta</w:t>
       </w:r>
       <w:r>
         <w:rPr>
@@ -2831,6 +2835,7 @@
   <w:style w:type="character" w:default="1" w:styleId="DefaultParagraphFont">
     <w:name w:val="Default Paragraph Font"/>
     <w:uiPriority w:val="1"/>
+    <w:semiHidden/>
     <w:unhideWhenUsed/>
   </w:style>
   <w:style w:type="table" w:default="1" w:styleId="TableNormal">

</xml_diff>